<commit_message>
Add logos and refine text.
</commit_message>
<xml_diff>
--- a/orga/Softwerkskammer_Jena_009_coderetreat_vol_2.docx
+++ b/orga/Softwerkskammer_Jena_009_coderetreat_vol_2.docx
@@ -1,6 +1,6 @@
 
 <file path=word/document.xml><?xml version="1.0" encoding="utf-8"?>
-<w:document xmlns:wpc="http://schemas.microsoft.com/office/word/2010/wordprocessingCanvas" xmlns:mc="http://schemas.openxmlformats.org/markup-compatibility/2006" xmlns:o="urn:schemas-microsoft-com:office:office" xmlns:r="http://schemas.openxmlformats.org/officeDocument/2006/relationships" xmlns:m="http://schemas.openxmlformats.org/officeDocument/2006/math" xmlns:v="urn:schemas-microsoft-com:vml" xmlns:wp14="http://schemas.microsoft.com/office/word/2010/wordprocessingDrawing" xmlns:wp="http://schemas.openxmlformats.org/drawingml/2006/wordprocessingDrawing" xmlns:w10="urn:schemas-microsoft-com:office:word" xmlns:w="http://schemas.openxmlformats.org/wordprocessingml/2006/main" xmlns:w14="http://schemas.microsoft.com/office/word/2010/wordml" xmlns:w15="http://schemas.microsoft.com/office/word/2012/wordml" xmlns:wpg="http://schemas.microsoft.com/office/word/2010/wordprocessingGroup" xmlns:wpi="http://schemas.microsoft.com/office/word/2010/wordprocessingInk" xmlns:wne="http://schemas.microsoft.com/office/word/2006/wordml" xmlns:wps="http://schemas.microsoft.com/office/word/2010/wordprocessingShape" mc:Ignorable="w14 w15 wp14">
+<w:document xmlns:wpc="http://schemas.microsoft.com/office/word/2010/wordprocessingCanvas" xmlns:mo="http://schemas.microsoft.com/office/mac/office/2008/main" xmlns:mc="http://schemas.openxmlformats.org/markup-compatibility/2006" xmlns:mv="urn:schemas-microsoft-com:mac:vml" xmlns:o="urn:schemas-microsoft-com:office:office" xmlns:r="http://schemas.openxmlformats.org/officeDocument/2006/relationships" xmlns:m="http://schemas.openxmlformats.org/officeDocument/2006/math" xmlns:v="urn:schemas-microsoft-com:vml" xmlns:wp14="http://schemas.microsoft.com/office/word/2010/wordprocessingDrawing" xmlns:wp="http://schemas.openxmlformats.org/drawingml/2006/wordprocessingDrawing" xmlns:w10="urn:schemas-microsoft-com:office:word" xmlns:w="http://schemas.openxmlformats.org/wordprocessingml/2006/main" xmlns:w14="http://schemas.microsoft.com/office/word/2010/wordml" xmlns:w15="http://schemas.microsoft.com/office/word/2012/wordml" xmlns:wpg="http://schemas.microsoft.com/office/word/2010/wordprocessingGroup" xmlns:wpi="http://schemas.microsoft.com/office/word/2010/wordprocessingInk" xmlns:wne="http://schemas.microsoft.com/office/word/2006/wordml" xmlns:wps="http://schemas.microsoft.com/office/word/2010/wordprocessingShape" mc:Ignorable="w14 w15 wp14">
   <w:body>
     <w:p>
       <w:pPr>
@@ -24,29 +24,21 @@
       </w:pPr>
       <w:r>
         <w:rPr>
-          <w:rFonts w:ascii="Helvetica" w:eastAsia="Times New Roman" w:hAnsi="Helvetica" w:cs="Helvetica"/>
-          <w:b/>
-          <w:bCs/>
           <w:noProof/>
-          <w:spacing w:val="-11"/>
-          <w:kern w:val="36"/>
-          <w:sz w:val="24"/>
-          <w:szCs w:val="24"/>
-          <w:lang w:val="de-DE" w:eastAsia="de-DE"/>
         </w:rPr>
         <w:drawing>
-          <wp:anchor distT="0" distB="0" distL="114300" distR="114300" simplePos="0" relativeHeight="251655680" behindDoc="0" locked="0" layoutInCell="1" allowOverlap="1" wp14:anchorId="04656ED8" wp14:editId="3A531CF6">
+          <wp:anchor distT="0" distB="0" distL="114300" distR="114300" simplePos="0" relativeHeight="251666944" behindDoc="0" locked="0" layoutInCell="1" allowOverlap="1" wp14:anchorId="5EBB3C87" wp14:editId="324E954A">
             <wp:simplePos x="0" y="0"/>
             <wp:positionH relativeFrom="column">
-              <wp:posOffset>4705465</wp:posOffset>
+              <wp:posOffset>27940</wp:posOffset>
             </wp:positionH>
             <wp:positionV relativeFrom="paragraph">
-              <wp:posOffset>-6985</wp:posOffset>
+              <wp:posOffset>302895</wp:posOffset>
             </wp:positionV>
-            <wp:extent cx="1417320" cy="1417320"/>
+            <wp:extent cx="1257497" cy="1256287"/>
             <wp:effectExtent l="0" t="0" r="0" b="0"/>
             <wp:wrapNone/>
-            <wp:docPr id="5" name="Picture 5" descr="C:\Workspace\jenadevs\jenadevs-logos\version-3-latest\jenadevs-logo-text-transparent-no-border.jpg"/>
+            <wp:docPr id="3" name="Grafik 3" descr="Bildergebnis für Softwerkskammer Berlin"/>
             <wp:cNvGraphicFramePr>
               <a:graphicFrameLocks xmlns:a="http://schemas.openxmlformats.org/drawingml/2006/main" noChangeAspect="1"/>
             </wp:cNvGraphicFramePr>
@@ -54,7 +46,7 @@
               <a:graphicData uri="http://schemas.openxmlformats.org/drawingml/2006/picture">
                 <pic:pic xmlns:pic="http://schemas.openxmlformats.org/drawingml/2006/picture">
                   <pic:nvPicPr>
-                    <pic:cNvPr id="0" name="Picture 3" descr="C:\Workspace\jenadevs\jenadevs-logos\version-3-latest\jenadevs-logo-text-transparent-no-border.jpg"/>
+                    <pic:cNvPr id="0" name="Picture 3" descr="Bildergebnis für Softwerkskammer Berlin"/>
                     <pic:cNvPicPr>
                       <a:picLocks noChangeAspect="1" noChangeArrowheads="1"/>
                     </pic:cNvPicPr>
@@ -75,7 +67,7 @@
                   <pic:spPr bwMode="auto">
                     <a:xfrm>
                       <a:off x="0" y="0"/>
-                      <a:ext cx="1417320" cy="1417320"/>
+                      <a:ext cx="1257497" cy="1256287"/>
                     </a:xfrm>
                     <a:prstGeom prst="rect">
                       <a:avLst/>
@@ -99,22 +91,28 @@
       </w:r>
       <w:r>
         <w:rPr>
+          <w:rFonts w:ascii="Helvetica" w:eastAsia="Times New Roman" w:hAnsi="Helvetica" w:cs="Helvetica"/>
+          <w:b/>
+          <w:bCs/>
           <w:noProof/>
-          <w:lang w:val="de-DE" w:eastAsia="de-DE"/>
+          <w:spacing w:val="-11"/>
+          <w:kern w:val="36"/>
+          <w:sz w:val="24"/>
+          <w:szCs w:val="24"/>
         </w:rPr>
         <w:drawing>
-          <wp:anchor distT="0" distB="0" distL="114300" distR="114300" simplePos="0" relativeHeight="251666944" behindDoc="0" locked="0" layoutInCell="1" allowOverlap="1" wp14:anchorId="5EBB3C87" wp14:editId="1E67CB70">
+          <wp:anchor distT="0" distB="0" distL="114300" distR="114300" simplePos="0" relativeHeight="251655680" behindDoc="0" locked="0" layoutInCell="1" allowOverlap="1" wp14:anchorId="04656ED8" wp14:editId="3CD1AD56">
             <wp:simplePos x="0" y="0"/>
             <wp:positionH relativeFrom="column">
-              <wp:posOffset>-4024</wp:posOffset>
+              <wp:posOffset>2298349</wp:posOffset>
             </wp:positionH>
             <wp:positionV relativeFrom="paragraph">
-              <wp:posOffset>16765</wp:posOffset>
+              <wp:posOffset>-53604</wp:posOffset>
             </wp:positionV>
-            <wp:extent cx="1319496" cy="1318161"/>
+            <wp:extent cx="1839223" cy="1839223"/>
             <wp:effectExtent l="0" t="0" r="0" b="0"/>
             <wp:wrapNone/>
-            <wp:docPr id="3" name="Grafik 3" descr="Bildergebnis für Softwerkskammer Berlin"/>
+            <wp:docPr id="5" name="Picture 5" descr="C:\Workspace\jenadevs\jenadevs-logos\version-3-latest\jenadevs-logo-text-transparent-no-border.jpg"/>
             <wp:cNvGraphicFramePr>
               <a:graphicFrameLocks xmlns:a="http://schemas.openxmlformats.org/drawingml/2006/main" noChangeAspect="1"/>
             </wp:cNvGraphicFramePr>
@@ -122,7 +120,7 @@
               <a:graphicData uri="http://schemas.openxmlformats.org/drawingml/2006/picture">
                 <pic:pic xmlns:pic="http://schemas.openxmlformats.org/drawingml/2006/picture">
                   <pic:nvPicPr>
-                    <pic:cNvPr id="0" name="Picture 3" descr="Bildergebnis für Softwerkskammer Berlin"/>
+                    <pic:cNvPr id="0" name="Picture 3" descr="C:\Workspace\jenadevs\jenadevs-logos\version-3-latest\jenadevs-logo-text-transparent-no-border.jpg"/>
                     <pic:cNvPicPr>
                       <a:picLocks noChangeAspect="1" noChangeArrowheads="1"/>
                     </pic:cNvPicPr>
@@ -143,7 +141,7 @@
                   <pic:spPr bwMode="auto">
                     <a:xfrm>
                       <a:off x="0" y="0"/>
-                      <a:ext cx="1319496" cy="1318161"/>
+                      <a:ext cx="1842520" cy="1842520"/>
                     </a:xfrm>
                     <a:prstGeom prst="rect">
                       <a:avLst/>
@@ -165,6 +163,7 @@
           </wp:anchor>
         </w:drawing>
       </w:r>
+      <w:proofErr w:type="spellStart"/>
       <w:r>
         <w:rPr>
           <w:rFonts w:ascii="Helvetica" w:eastAsia="Times New Roman" w:hAnsi="Helvetica" w:cs="Helvetica"/>
@@ -176,8 +175,9 @@
           <w:szCs w:val="24"/>
           <w:lang w:val="de-DE"/>
         </w:rPr>
-        <w:t xml:space="preserve"> </w:t>
-      </w:r>
+        <w:t>Supported</w:t>
+      </w:r>
+      <w:proofErr w:type="spellEnd"/>
       <w:r>
         <w:rPr>
           <w:rFonts w:ascii="Helvetica" w:eastAsia="Times New Roman" w:hAnsi="Helvetica" w:cs="Helvetica"/>
@@ -189,8 +189,9 @@
           <w:szCs w:val="24"/>
           <w:lang w:val="de-DE"/>
         </w:rPr>
-        <w:tab/>
-      </w:r>
+        <w:t xml:space="preserve"> </w:t>
+      </w:r>
+      <w:proofErr w:type="spellStart"/>
       <w:r>
         <w:rPr>
           <w:rFonts w:ascii="Helvetica" w:eastAsia="Times New Roman" w:hAnsi="Helvetica" w:cs="Helvetica"/>
@@ -202,6 +203,90 @@
           <w:szCs w:val="24"/>
           <w:lang w:val="de-DE"/>
         </w:rPr>
+        <w:t>b</w:t>
+      </w:r>
+      <w:r>
+        <w:rPr>
+          <w:rFonts w:ascii="Helvetica" w:eastAsia="Times New Roman" w:hAnsi="Helvetica" w:cs="Helvetica"/>
+          <w:b/>
+          <w:bCs/>
+          <w:spacing w:val="-11"/>
+          <w:kern w:val="36"/>
+          <w:sz w:val="24"/>
+          <w:szCs w:val="24"/>
+          <w:lang w:val="de-DE"/>
+        </w:rPr>
+        <w:t>y</w:t>
+      </w:r>
+      <w:proofErr w:type="spellEnd"/>
+      <w:r>
+        <w:rPr>
+          <w:rFonts w:ascii="Helvetica" w:eastAsia="Times New Roman" w:hAnsi="Helvetica" w:cs="Helvetica"/>
+          <w:b/>
+          <w:bCs/>
+          <w:spacing w:val="-11"/>
+          <w:kern w:val="36"/>
+          <w:sz w:val="24"/>
+          <w:szCs w:val="24"/>
+          <w:lang w:val="de-DE"/>
+        </w:rPr>
+        <w:tab/>
+        <w:t xml:space="preserve">                                                                      </w:t>
+      </w:r>
+      <w:proofErr w:type="spellStart"/>
+      <w:r>
+        <w:rPr>
+          <w:rFonts w:ascii="Helvetica" w:eastAsia="Times New Roman" w:hAnsi="Helvetica" w:cs="Helvetica"/>
+          <w:b/>
+          <w:bCs/>
+          <w:spacing w:val="-11"/>
+          <w:kern w:val="36"/>
+          <w:sz w:val="24"/>
+          <w:szCs w:val="24"/>
+          <w:lang w:val="de-DE"/>
+        </w:rPr>
+        <w:t>Sponsored</w:t>
+      </w:r>
+      <w:proofErr w:type="spellEnd"/>
+      <w:r>
+        <w:rPr>
+          <w:rFonts w:ascii="Helvetica" w:eastAsia="Times New Roman" w:hAnsi="Helvetica" w:cs="Helvetica"/>
+          <w:b/>
+          <w:bCs/>
+          <w:spacing w:val="-11"/>
+          <w:kern w:val="36"/>
+          <w:sz w:val="24"/>
+          <w:szCs w:val="24"/>
+          <w:lang w:val="de-DE"/>
+        </w:rPr>
+        <w:t xml:space="preserve"> </w:t>
+      </w:r>
+      <w:proofErr w:type="spellStart"/>
+      <w:r>
+        <w:rPr>
+          <w:rFonts w:ascii="Helvetica" w:eastAsia="Times New Roman" w:hAnsi="Helvetica" w:cs="Helvetica"/>
+          <w:b/>
+          <w:bCs/>
+          <w:spacing w:val="-11"/>
+          <w:kern w:val="36"/>
+          <w:sz w:val="24"/>
+          <w:szCs w:val="24"/>
+          <w:lang w:val="de-DE"/>
+        </w:rPr>
+        <w:t>by</w:t>
+      </w:r>
+      <w:proofErr w:type="spellEnd"/>
+      <w:r>
+        <w:rPr>
+          <w:rFonts w:ascii="Helvetica" w:eastAsia="Times New Roman" w:hAnsi="Helvetica" w:cs="Helvetica"/>
+          <w:b/>
+          <w:bCs/>
+          <w:spacing w:val="-11"/>
+          <w:kern w:val="36"/>
+          <w:sz w:val="24"/>
+          <w:szCs w:val="24"/>
+          <w:lang w:val="de-DE"/>
+        </w:rPr>
         <w:tab/>
       </w:r>
     </w:p>
@@ -223,22 +308,28 @@
       </w:pPr>
       <w:r>
         <w:rPr>
+          <w:rFonts w:ascii="Helvetica" w:eastAsia="Times New Roman" w:hAnsi="Helvetica" w:cs="Helvetica"/>
+          <w:b/>
+          <w:bCs/>
           <w:noProof/>
-          <w:lang w:val="de-DE" w:eastAsia="de-DE"/>
+          <w:spacing w:val="-11"/>
+          <w:kern w:val="36"/>
+          <w:sz w:val="48"/>
+          <w:szCs w:val="48"/>
         </w:rPr>
         <w:drawing>
-          <wp:anchor distT="0" distB="0" distL="114300" distR="114300" simplePos="0" relativeHeight="251664896" behindDoc="0" locked="0" layoutInCell="1" allowOverlap="1" wp14:anchorId="2D01376C" wp14:editId="20C49D32">
+          <wp:anchor distT="0" distB="0" distL="114300" distR="114300" simplePos="0" relativeHeight="251667968" behindDoc="0" locked="0" layoutInCell="1" allowOverlap="1" wp14:anchorId="6BEB7389" wp14:editId="16DB19D1">
             <wp:simplePos x="0" y="0"/>
             <wp:positionH relativeFrom="column">
-              <wp:posOffset>1468640</wp:posOffset>
+              <wp:posOffset>4392207</wp:posOffset>
             </wp:positionH>
             <wp:positionV relativeFrom="paragraph">
-              <wp:posOffset>208915</wp:posOffset>
+              <wp:posOffset>78740</wp:posOffset>
             </wp:positionV>
-            <wp:extent cx="3180537" cy="736270"/>
-            <wp:effectExtent l="0" t="0" r="1270" b="6985"/>
+            <wp:extent cx="1803334" cy="883321"/>
+            <wp:effectExtent l="0" t="0" r="635" b="5715"/>
             <wp:wrapNone/>
-            <wp:docPr id="2" name="Grafik 2"/>
+            <wp:docPr id="1" name="Picture 1"/>
             <wp:cNvGraphicFramePr>
               <a:graphicFrameLocks xmlns:a="http://schemas.openxmlformats.org/drawingml/2006/main" noChangeAspect="1"/>
             </wp:cNvGraphicFramePr>
@@ -246,7 +337,7 @@
               <a:graphicData uri="http://schemas.openxmlformats.org/drawingml/2006/picture">
                 <pic:pic xmlns:pic="http://schemas.openxmlformats.org/drawingml/2006/picture">
                   <pic:nvPicPr>
-                    <pic:cNvPr id="1" name=""/>
+                    <pic:cNvPr id="1" name="tritum-logo.png"/>
                     <pic:cNvPicPr/>
                   </pic:nvPicPr>
                   <pic:blipFill>
@@ -264,7 +355,7 @@
                   <pic:spPr>
                     <a:xfrm>
                       <a:off x="0" y="0"/>
-                      <a:ext cx="3180537" cy="736270"/>
+                      <a:ext cx="1803334" cy="883321"/>
                     </a:xfrm>
                     <a:prstGeom prst="rect">
                       <a:avLst/>
@@ -273,10 +364,10 @@
                 </pic:pic>
               </a:graphicData>
             </a:graphic>
-            <wp14:sizeRelH relativeFrom="margin">
+            <wp14:sizeRelH relativeFrom="page">
               <wp14:pctWidth>0</wp14:pctWidth>
             </wp14:sizeRelH>
-            <wp14:sizeRelV relativeFrom="margin">
+            <wp14:sizeRelV relativeFrom="page">
               <wp14:pctHeight>0</wp14:pctHeight>
             </wp14:sizeRelV>
           </wp:anchor>
@@ -334,7 +425,6 @@
           <w:lang w:val="de-DE"/>
         </w:rPr>
       </w:pPr>
-      <w:proofErr w:type="spellStart"/>
       <w:r>
         <w:rPr>
           <w:rFonts w:ascii="Helvetica" w:eastAsia="Times New Roman" w:hAnsi="Helvetica" w:cs="Helvetica"/>
@@ -346,9 +436,8 @@
           <w:szCs w:val="32"/>
           <w:lang w:val="de-DE"/>
         </w:rPr>
-        <w:t>Tritum</w:t>
-      </w:r>
-      <w:proofErr w:type="spellEnd"/>
+        <w:t xml:space="preserve">Softwerkskammer </w:t>
+      </w:r>
       <w:r>
         <w:rPr>
           <w:rFonts w:ascii="Helvetica" w:eastAsia="Times New Roman" w:hAnsi="Helvetica" w:cs="Helvetica"/>
@@ -360,10 +449,8 @@
           <w:szCs w:val="32"/>
           <w:lang w:val="de-DE"/>
         </w:rPr>
-        <w:t>,</w:t>
-      </w:r>
-      <w:bookmarkStart w:id="0" w:name="_GoBack"/>
-      <w:bookmarkEnd w:id="0"/>
+        <w:t xml:space="preserve">Berlin &amp; </w:t>
+      </w:r>
       <w:r>
         <w:rPr>
           <w:rFonts w:ascii="Helvetica" w:eastAsia="Times New Roman" w:hAnsi="Helvetica" w:cs="Helvetica"/>
@@ -375,7 +462,7 @@
           <w:szCs w:val="32"/>
           <w:lang w:val="de-DE"/>
         </w:rPr>
-        <w:t xml:space="preserve"> </w:t>
+        <w:t xml:space="preserve">Jena </w:t>
       </w:r>
       <w:r>
         <w:rPr>
@@ -386,9 +473,8 @@
           <w:kern w:val="36"/>
           <w:sz w:val="32"/>
           <w:szCs w:val="32"/>
-          <w:lang w:val="de-DE"/>
-        </w:rPr>
-        <w:t>Softwerkskammer</w:t>
+        </w:rPr>
+        <w:t>·</w:t>
       </w:r>
       <w:r>
         <w:rPr>
@@ -399,10 +485,10 @@
           <w:kern w:val="36"/>
           <w:sz w:val="32"/>
           <w:szCs w:val="32"/>
-          <w:lang w:val="de-DE"/>
-        </w:rPr>
-        <w:t>n</w:t>
-      </w:r>
+        </w:rPr>
+        <w:t xml:space="preserve"> </w:t>
+      </w:r>
+      <w:proofErr w:type="spellStart"/>
       <w:r>
         <w:rPr>
           <w:rFonts w:ascii="Helvetica" w:eastAsia="Times New Roman" w:hAnsi="Helvetica" w:cs="Helvetica"/>
@@ -412,40 +498,16 @@
           <w:kern w:val="36"/>
           <w:sz w:val="32"/>
           <w:szCs w:val="32"/>
-          <w:lang w:val="de-DE"/>
-        </w:rPr>
-        <w:t xml:space="preserve"> </w:t>
-      </w:r>
-      <w:r>
-        <w:rPr>
-          <w:rFonts w:ascii="Helvetica" w:eastAsia="Times New Roman" w:hAnsi="Helvetica" w:cs="Helvetica"/>
-          <w:b/>
-          <w:bCs/>
-          <w:spacing w:val="-11"/>
-          <w:kern w:val="36"/>
-          <w:sz w:val="32"/>
-          <w:szCs w:val="32"/>
-          <w:lang w:val="de-DE"/>
-        </w:rPr>
-        <w:t>Berlin/</w:t>
-      </w:r>
-      <w:r>
-        <w:rPr>
-          <w:rFonts w:ascii="Helvetica" w:eastAsia="Times New Roman" w:hAnsi="Helvetica" w:cs="Helvetica"/>
-          <w:b/>
-          <w:bCs/>
-          <w:spacing w:val="-11"/>
-          <w:kern w:val="36"/>
-          <w:sz w:val="32"/>
-          <w:szCs w:val="32"/>
-          <w:lang w:val="de-DE"/>
-        </w:rPr>
-        <w:t xml:space="preserve">Jena </w:t>
-      </w:r>
+        </w:rPr>
+        <w:t>Tritum</w:t>
+      </w:r>
+      <w:bookmarkStart w:id="0" w:name="_GoBack"/>
+      <w:bookmarkEnd w:id="0"/>
+      <w:proofErr w:type="spellEnd"/>
     </w:p>
     <w:p>
       <w:pPr>
-        <w:pStyle w:val="berschrift1"/>
+        <w:pStyle w:val="Heading1"/>
         <w:shd w:val="clear" w:color="auto" w:fill="FFFFFF"/>
         <w:spacing w:before="0" w:beforeAutospacing="0" w:after="0" w:afterAutospacing="0"/>
         <w:jc w:val="center"/>
@@ -470,7 +532,7 @@
     </w:p>
     <w:p>
       <w:pPr>
-        <w:pStyle w:val="berschrift1"/>
+        <w:pStyle w:val="Heading1"/>
         <w:shd w:val="clear" w:color="auto" w:fill="FFFFFF"/>
         <w:spacing w:before="0" w:beforeAutospacing="0" w:after="0" w:afterAutospacing="0"/>
         <w:jc w:val="center"/>
@@ -773,7 +835,7 @@
           <w:szCs w:val="24"/>
           <w:lang w:val="de-DE"/>
         </w:rPr>
-        <w:t>Gebäude 1, Otto-Schott-Straße 13</w:t>
+        <w:t>TRITUM</w:t>
       </w:r>
       <w:r>
         <w:rPr>
@@ -783,14 +845,35 @@
           <w:szCs w:val="24"/>
           <w:lang w:val="de-DE"/>
         </w:rPr>
+        <w:t xml:space="preserve">, </w:t>
+      </w:r>
+      <w:r>
+        <w:rPr>
+          <w:rFonts w:ascii="Helvetica" w:hAnsi="Helvetica" w:cs="Helvetica"/>
+          <w:b/>
+          <w:sz w:val="24"/>
+          <w:szCs w:val="24"/>
+          <w:lang w:val="de-DE"/>
+        </w:rPr>
+        <w:t>Gebäude 1, Otto-Schott-Straße 13</w:t>
+      </w:r>
+      <w:r>
+        <w:rPr>
+          <w:rFonts w:ascii="Helvetica" w:hAnsi="Helvetica" w:cs="Helvetica"/>
+          <w:b/>
+          <w:sz w:val="24"/>
+          <w:szCs w:val="24"/>
+          <w:lang w:val="de-DE"/>
+        </w:rPr>
         <w:t>, Jena</w:t>
       </w:r>
     </w:p>
     <w:p>
       <w:pPr>
-        <w:pStyle w:val="StandardWeb"/>
+        <w:pStyle w:val="NormalWeb"/>
         <w:shd w:val="clear" w:color="auto" w:fill="FFFFFF"/>
         <w:spacing w:before="0" w:beforeAutospacing="0" w:after="270" w:afterAutospacing="0" w:line="336" w:lineRule="atLeast"/>
+        <w:jc w:val="both"/>
         <w:rPr>
           <w:rFonts w:ascii="Helvetica" w:hAnsi="Helvetica" w:cs="Helvetica"/>
           <w:shd w:val="clear" w:color="auto" w:fill="FFFFFF"/>
@@ -832,14 +915,6 @@
         <w:t xml:space="preserve">für die testgetriebene Entwicklung sensibilisieren und antrainieren. Auf euch wartet ein spannender Einstieg in </w:t>
       </w:r>
       <w:proofErr w:type="spellStart"/>
-      <w:r>
-        <w:rPr>
-          <w:rFonts w:ascii="Helvetica" w:hAnsi="Helvetica" w:cs="Helvetica"/>
-          <w:shd w:val="clear" w:color="auto" w:fill="FFFFFF"/>
-          <w:lang w:val="de-DE"/>
-        </w:rPr>
-        <w:t>TDD</w:t>
-      </w:r>
       <w:proofErr w:type="gramStart"/>
       <w:r>
         <w:rPr>
@@ -847,7 +922,7 @@
           <w:shd w:val="clear" w:color="auto" w:fill="FFFFFF"/>
           <w:lang w:val="de-DE"/>
         </w:rPr>
-        <w:t>,Coding</w:t>
+        <w:t>TDD,Coding</w:t>
       </w:r>
       <w:proofErr w:type="spellEnd"/>
       <w:proofErr w:type="gramEnd"/>
@@ -1024,7 +1099,15 @@
           <w:shd w:val="clear" w:color="auto" w:fill="FFFFFF"/>
           <w:lang w:val="de-DE"/>
         </w:rPr>
-        <w:t xml:space="preserve"> federführendes Mitglied der Global Day </w:t>
+        <w:t xml:space="preserve"> federfüh</w:t>
+      </w:r>
+      <w:r>
+        <w:rPr>
+          <w:rFonts w:ascii="Helvetica" w:hAnsi="Helvetica" w:cs="Helvetica"/>
+          <w:shd w:val="clear" w:color="auto" w:fill="FFFFFF"/>
+          <w:lang w:val="de-DE"/>
+        </w:rPr>
+        <w:t xml:space="preserve">rendes Mitglied der Global Day </w:t>
       </w:r>
       <w:proofErr w:type="spellStart"/>
       <w:r>
@@ -1033,7 +1116,15 @@
           <w:shd w:val="clear" w:color="auto" w:fill="FFFFFF"/>
           <w:lang w:val="de-DE"/>
         </w:rPr>
-        <w:t>Of</w:t>
+        <w:t>o</w:t>
+      </w:r>
+      <w:r>
+        <w:rPr>
+          <w:rFonts w:ascii="Helvetica" w:hAnsi="Helvetica" w:cs="Helvetica"/>
+          <w:shd w:val="clear" w:color="auto" w:fill="FFFFFF"/>
+          <w:lang w:val="de-DE"/>
+        </w:rPr>
+        <w:t>f</w:t>
       </w:r>
       <w:proofErr w:type="spellEnd"/>
       <w:r>
@@ -1081,7 +1172,11 @@
     </w:p>
     <w:p>
       <w:pPr>
-        <w:pStyle w:val="StandardWeb"/>
+        <w:pStyle w:val="NormalWeb"/>
+        <w:numPr>
+          <w:ilvl w:val="0"/>
+          <w:numId w:val="6"/>
+        </w:numPr>
         <w:shd w:val="clear" w:color="auto" w:fill="FFFFFF"/>
         <w:spacing w:before="0" w:beforeAutospacing="0" w:after="270" w:afterAutospacing="0" w:line="336" w:lineRule="atLeast"/>
         <w:rPr>
@@ -1097,6 +1192,15 @@
           <w:shd w:val="clear" w:color="auto" w:fill="FFFFFF"/>
           <w:lang w:val="de-DE"/>
         </w:rPr>
+        <w:t xml:space="preserve">Talks zur </w:t>
+      </w:r>
+      <w:r>
+        <w:rPr>
+          <w:rFonts w:ascii="Helvetica" w:hAnsi="Helvetica" w:cs="Helvetica"/>
+          <w:b/>
+          <w:shd w:val="clear" w:color="auto" w:fill="FFFFFF"/>
+          <w:lang w:val="de-DE"/>
+        </w:rPr>
         <w:t xml:space="preserve">Einführung zu TDD, </w:t>
       </w:r>
       <w:proofErr w:type="spellStart"/>
@@ -1169,7 +1273,11 @@
     </w:p>
     <w:p>
       <w:pPr>
-        <w:pStyle w:val="StandardWeb"/>
+        <w:pStyle w:val="NormalWeb"/>
+        <w:numPr>
+          <w:ilvl w:val="0"/>
+          <w:numId w:val="6"/>
+        </w:numPr>
         <w:shd w:val="clear" w:color="auto" w:fill="FFFFFF"/>
         <w:spacing w:before="0" w:beforeAutospacing="0" w:after="270" w:afterAutospacing="0" w:line="336" w:lineRule="atLeast"/>
         <w:rPr>
@@ -1186,7 +1294,63 @@
           <w:bCs/>
           <w:lang w:val="de-DE"/>
         </w:rPr>
-        <w:t xml:space="preserve">Programmieren, </w:t>
+        <w:t xml:space="preserve">Pair </w:t>
+      </w:r>
+      <w:proofErr w:type="spellStart"/>
+      <w:r>
+        <w:rPr>
+          <w:rFonts w:ascii="Helvetica" w:hAnsi="Helvetica" w:cs="Helvetica"/>
+          <w:b/>
+          <w:bCs/>
+          <w:lang w:val="de-DE"/>
+        </w:rPr>
+        <w:t>Programming</w:t>
+      </w:r>
+      <w:proofErr w:type="spellEnd"/>
+      <w:r>
+        <w:rPr>
+          <w:rFonts w:ascii="Helvetica" w:hAnsi="Helvetica" w:cs="Helvetica"/>
+          <w:b/>
+          <w:bCs/>
+          <w:lang w:val="de-DE"/>
+        </w:rPr>
+        <w:t xml:space="preserve"> </w:t>
+      </w:r>
+      <w:r>
+        <w:rPr>
+          <w:rFonts w:ascii="Helvetica" w:hAnsi="Helvetica" w:cs="Helvetica"/>
+          <w:b/>
+          <w:bCs/>
+          <w:lang w:val="de-DE"/>
+        </w:rPr>
+        <w:t>(</w:t>
+      </w:r>
+      <w:r>
+        <w:rPr>
+          <w:rFonts w:ascii="Helvetica" w:hAnsi="Helvetica" w:cs="Helvetica"/>
+          <w:b/>
+          <w:bCs/>
+          <w:lang w:val="de-DE"/>
+        </w:rPr>
+        <w:t>2x 45 min</w:t>
+      </w:r>
+      <w:r>
+        <w:rPr>
+          <w:rFonts w:ascii="Helvetica" w:hAnsi="Helvetica" w:cs="Helvetica"/>
+          <w:b/>
+          <w:bCs/>
+          <w:lang w:val="de-DE"/>
+        </w:rPr>
+        <w:t>)</w:t>
+      </w:r>
+      <w:r>
+        <w:rPr>
+          <w:rFonts w:ascii="Helvetica" w:hAnsi="Helvetica" w:cs="Helvetica"/>
+          <w:b/>
+          <w:bCs/>
+          <w:lang w:val="de-DE"/>
+        </w:rPr>
+        <w:t xml:space="preserve"> mit kleinen </w:t>
       </w:r>
       <w:r>
         <w:rPr>
@@ -1204,30 +1368,16 @@
           <w:bCs/>
           <w:lang w:val="de-DE"/>
         </w:rPr>
-        <w:t>(</w:t>
-      </w:r>
-      <w:r>
-        <w:rPr>
-          <w:rFonts w:ascii="Helvetica" w:hAnsi="Helvetica" w:cs="Helvetica"/>
-          <w:b/>
-          <w:bCs/>
-          <w:lang w:val="de-DE"/>
-        </w:rPr>
-        <w:t>2x 45 min</w:t>
-      </w:r>
-      <w:r>
-        <w:rPr>
-          <w:rFonts w:ascii="Helvetica" w:hAnsi="Helvetica" w:cs="Helvetica"/>
-          <w:b/>
-          <w:bCs/>
-          <w:lang w:val="de-DE"/>
-        </w:rPr>
-        <w:t>)</w:t>
+        <w:t>(2x 5 min)</w:t>
       </w:r>
     </w:p>
     <w:p>
       <w:pPr>
-        <w:pStyle w:val="StandardWeb"/>
+        <w:pStyle w:val="NormalWeb"/>
+        <w:numPr>
+          <w:ilvl w:val="0"/>
+          <w:numId w:val="6"/>
+        </w:numPr>
         <w:shd w:val="clear" w:color="auto" w:fill="FFFFFF"/>
         <w:spacing w:before="0" w:beforeAutospacing="0" w:after="270" w:afterAutospacing="0" w:line="336" w:lineRule="atLeast"/>
         <w:rPr>
@@ -1242,7 +1392,34 @@
           <w:bCs/>
           <w:lang w:val="de-DE"/>
         </w:rPr>
-        <w:t xml:space="preserve">Mittagspause </w:t>
+        <w:t xml:space="preserve">Mittagspause, </w:t>
+      </w:r>
+      <w:r>
+        <w:rPr>
+          <w:rFonts w:ascii="Helvetica" w:hAnsi="Helvetica" w:cs="Helvetica"/>
+          <w:b/>
+          <w:bCs/>
+          <w:lang w:val="de-DE"/>
+        </w:rPr>
+        <w:t>Fachsimplen</w:t>
+      </w:r>
+      <w:r>
+        <w:rPr>
+          <w:rFonts w:ascii="Helvetica" w:hAnsi="Helvetica" w:cs="Helvetica"/>
+          <w:b/>
+          <w:bCs/>
+          <w:lang w:val="de-DE"/>
+        </w:rPr>
+        <w:t>, Tischkicker, In der Sonne relaxen</w:t>
+      </w:r>
+      <w:r>
+        <w:rPr>
+          <w:rFonts w:ascii="Helvetica" w:hAnsi="Helvetica" w:cs="Helvetica"/>
+          <w:b/>
+          <w:bCs/>
+          <w:lang w:val="de-DE"/>
+        </w:rPr>
+        <w:t xml:space="preserve"> </w:t>
       </w:r>
       <w:r>
         <w:rPr>
@@ -1274,7 +1451,11 @@
     </w:p>
     <w:p>
       <w:pPr>
-        <w:pStyle w:val="StandardWeb"/>
+        <w:pStyle w:val="NormalWeb"/>
+        <w:numPr>
+          <w:ilvl w:val="0"/>
+          <w:numId w:val="6"/>
+        </w:numPr>
         <w:shd w:val="clear" w:color="auto" w:fill="FFFFFF"/>
         <w:spacing w:before="0" w:beforeAutospacing="0" w:after="270" w:afterAutospacing="0" w:line="336" w:lineRule="atLeast"/>
         <w:rPr>
@@ -1291,16 +1472,27 @@
           <w:bCs/>
           <w:lang w:val="de-DE"/>
         </w:rPr>
-        <w:t xml:space="preserve">Programmieren, </w:t>
-      </w:r>
-      <w:r>
-        <w:rPr>
-          <w:rFonts w:ascii="Helvetica" w:hAnsi="Helvetica" w:cs="Helvetica"/>
-          <w:b/>
-          <w:bCs/>
-          <w:lang w:val="de-DE"/>
-        </w:rPr>
-        <w:t xml:space="preserve">Retrospektive </w:t>
+        <w:t xml:space="preserve">Pair </w:t>
+      </w:r>
+      <w:proofErr w:type="spellStart"/>
+      <w:r>
+        <w:rPr>
+          <w:rFonts w:ascii="Helvetica" w:hAnsi="Helvetica" w:cs="Helvetica"/>
+          <w:b/>
+          <w:bCs/>
+          <w:lang w:val="de-DE"/>
+        </w:rPr>
+        <w:t>Programming</w:t>
+      </w:r>
+      <w:proofErr w:type="spellEnd"/>
+      <w:r>
+        <w:rPr>
+          <w:rFonts w:ascii="Helvetica" w:hAnsi="Helvetica" w:cs="Helvetica"/>
+          <w:b/>
+          <w:bCs/>
+          <w:lang w:val="de-DE"/>
+        </w:rPr>
+        <w:t xml:space="preserve"> </w:t>
       </w:r>
       <w:r>
         <w:rPr>
@@ -1318,7 +1510,7 @@
           <w:bCs/>
           <w:lang w:val="de-DE"/>
         </w:rPr>
-        <w:t>3x 45 min</w:t>
+        <w:t>2x 45 min</w:t>
       </w:r>
       <w:r>
         <w:rPr>
@@ -1328,11 +1520,60 @@
           <w:lang w:val="de-DE"/>
         </w:rPr>
         <w:t>)</w:t>
+      </w:r>
+      <w:r>
+        <w:rPr>
+          <w:rFonts w:ascii="Helvetica" w:hAnsi="Helvetica" w:cs="Helvetica"/>
+          <w:b/>
+          <w:bCs/>
+          <w:lang w:val="de-DE"/>
+        </w:rPr>
+        <w:t xml:space="preserve"> mit </w:t>
+      </w:r>
+      <w:r>
+        <w:rPr>
+          <w:rFonts w:ascii="Helvetica" w:hAnsi="Helvetica" w:cs="Helvetica"/>
+          <w:b/>
+          <w:bCs/>
+          <w:lang w:val="de-DE"/>
+        </w:rPr>
+        <w:t>Retrospektive</w:t>
+      </w:r>
+      <w:r>
+        <w:rPr>
+          <w:rFonts w:ascii="Helvetica" w:hAnsi="Helvetica" w:cs="Helvetica"/>
+          <w:b/>
+          <w:bCs/>
+          <w:lang w:val="de-DE"/>
+        </w:rPr>
+        <w:t>n</w:t>
+      </w:r>
+      <w:r>
+        <w:rPr>
+          <w:rFonts w:ascii="Helvetica" w:hAnsi="Helvetica" w:cs="Helvetica"/>
+          <w:b/>
+          <w:bCs/>
+          <w:lang w:val="de-DE"/>
+        </w:rPr>
+        <w:t xml:space="preserve"> </w:t>
+      </w:r>
+      <w:r>
+        <w:rPr>
+          <w:rFonts w:ascii="Helvetica" w:hAnsi="Helvetica" w:cs="Helvetica"/>
+          <w:b/>
+          <w:bCs/>
+          <w:lang w:val="de-DE"/>
+        </w:rPr>
+        <w:t>(2x 5 min)</w:t>
       </w:r>
     </w:p>
     <w:p>
       <w:pPr>
-        <w:pStyle w:val="StandardWeb"/>
+        <w:pStyle w:val="NormalWeb"/>
+        <w:numPr>
+          <w:ilvl w:val="0"/>
+          <w:numId w:val="6"/>
+        </w:numPr>
         <w:shd w:val="clear" w:color="auto" w:fill="FFFFFF"/>
         <w:spacing w:after="270"/>
         <w:jc w:val="both"/>
@@ -1353,20 +1594,7 @@
     </w:p>
     <w:p>
       <w:pPr>
-        <w:pStyle w:val="StandardWeb"/>
-        <w:shd w:val="clear" w:color="auto" w:fill="FFFFFF"/>
-        <w:spacing w:after="270"/>
-        <w:jc w:val="both"/>
-        <w:rPr>
-          <w:rFonts w:ascii="Helvetica" w:hAnsi="Helvetica" w:cs="Helvetica"/>
-          <w:b/>
-          <w:lang w:val="de-DE"/>
-        </w:rPr>
-      </w:pPr>
-    </w:p>
-    <w:p>
-      <w:pPr>
-        <w:pStyle w:val="StandardWeb"/>
+        <w:pStyle w:val="NormalWeb"/>
         <w:shd w:val="clear" w:color="auto" w:fill="FFFFFF"/>
         <w:spacing w:before="0" w:beforeAutospacing="0" w:after="270" w:afterAutospacing="0" w:line="276" w:lineRule="auto"/>
         <w:jc w:val="both"/>
@@ -1394,7 +1622,7 @@
           <w:szCs w:val="22"/>
           <w:lang w:val="de-DE"/>
         </w:rPr>
-        <w:t>Essen</w:t>
+        <w:t>Catering inklusive Mittagessen, Snacks</w:t>
       </w:r>
       <w:r>
         <w:rPr>
@@ -1487,7 +1715,7 @@
           <w:szCs w:val="22"/>
           <w:lang w:val="de-DE"/>
         </w:rPr>
-        <w:t>Der Eintritt ist frei.</w:t>
+        <w:t>Für die Verpflegung wird</w:t>
       </w:r>
       <w:r>
         <w:rPr>
@@ -1497,12 +1725,88 @@
           <w:szCs w:val="22"/>
           <w:lang w:val="de-DE"/>
         </w:rPr>
+        <w:t xml:space="preserve"> vor Ort</w:t>
+      </w:r>
+      <w:r>
+        <w:rPr>
+          <w:rFonts w:ascii="Helvetica" w:hAnsi="Helvetica" w:cs="Helvetica"/>
+          <w:b/>
+          <w:sz w:val="22"/>
+          <w:szCs w:val="22"/>
+          <w:lang w:val="de-DE"/>
+        </w:rPr>
+        <w:t xml:space="preserve"> um einen </w:t>
+      </w:r>
+      <w:proofErr w:type="spellStart"/>
+      <w:r>
+        <w:rPr>
+          <w:rFonts w:ascii="Helvetica" w:hAnsi="Helvetica" w:cs="Helvetica"/>
+          <w:b/>
+          <w:sz w:val="22"/>
+          <w:szCs w:val="22"/>
+          <w:lang w:val="de-DE"/>
+        </w:rPr>
+        <w:t>Zuschuß</w:t>
+      </w:r>
+      <w:proofErr w:type="spellEnd"/>
+      <w:r>
+        <w:rPr>
+          <w:rFonts w:ascii="Helvetica" w:hAnsi="Helvetica" w:cs="Helvetica"/>
+          <w:b/>
+          <w:sz w:val="22"/>
+          <w:szCs w:val="22"/>
+          <w:lang w:val="de-DE"/>
+        </w:rPr>
+        <w:t xml:space="preserve"> von 9 Euro </w:t>
+      </w:r>
+      <w:proofErr w:type="spellStart"/>
+      <w:proofErr w:type="gramStart"/>
+      <w:r>
+        <w:rPr>
+          <w:rFonts w:ascii="Helvetica" w:hAnsi="Helvetica" w:cs="Helvetica"/>
+          <w:b/>
+          <w:sz w:val="22"/>
+          <w:szCs w:val="22"/>
+          <w:lang w:val="de-DE"/>
+        </w:rPr>
+        <w:t>gebeten</w:t>
+      </w:r>
+      <w:r>
+        <w:rPr>
+          <w:rFonts w:ascii="Helvetica" w:hAnsi="Helvetica" w:cs="Helvetica"/>
+          <w:b/>
+          <w:sz w:val="22"/>
+          <w:szCs w:val="22"/>
+          <w:lang w:val="de-DE"/>
+        </w:rPr>
+        <w:t>.</w:t>
+      </w:r>
+      <w:r>
+        <w:rPr>
+          <w:rFonts w:ascii="Helvetica" w:hAnsi="Helvetica" w:cs="Helvetica"/>
+          <w:b/>
+          <w:sz w:val="22"/>
+          <w:szCs w:val="22"/>
+          <w:lang w:val="de-DE"/>
+        </w:rPr>
+        <w:t>Weitere</w:t>
+      </w:r>
+      <w:proofErr w:type="spellEnd"/>
+      <w:proofErr w:type="gramEnd"/>
+      <w:r>
+        <w:rPr>
+          <w:rFonts w:ascii="Helvetica" w:hAnsi="Helvetica" w:cs="Helvetica"/>
+          <w:b/>
+          <w:sz w:val="22"/>
+          <w:szCs w:val="22"/>
+          <w:lang w:val="de-DE"/>
+        </w:rPr>
         <w:t xml:space="preserve"> Spenden willkommen.</w:t>
       </w:r>
     </w:p>
     <w:p>
       <w:pPr>
-        <w:pStyle w:val="StandardWeb"/>
+        <w:pStyle w:val="NormalWeb"/>
         <w:shd w:val="clear" w:color="auto" w:fill="FFFFFF"/>
         <w:spacing w:before="0" w:beforeAutospacing="0" w:after="270" w:afterAutospacing="0" w:line="276" w:lineRule="auto"/>
         <w:rPr>
@@ -1526,7 +1830,7 @@
     </w:p>
     <w:p>
       <w:pPr>
-        <w:pStyle w:val="StandardWeb"/>
+        <w:pStyle w:val="NormalWeb"/>
         <w:shd w:val="clear" w:color="auto" w:fill="FFFFFF"/>
         <w:spacing w:before="0" w:beforeAutospacing="0" w:after="270" w:afterAutospacing="0" w:line="336" w:lineRule="atLeast"/>
         <w:rPr>
@@ -1622,8 +1926,8 @@
 </file>
 
 <file path=word/numbering.xml><?xml version="1.0" encoding="utf-8"?>
-<w:numbering xmlns:wpc="http://schemas.microsoft.com/office/word/2010/wordprocessingCanvas" xmlns:mc="http://schemas.openxmlformats.org/markup-compatibility/2006" xmlns:o="urn:schemas-microsoft-com:office:office" xmlns:r="http://schemas.openxmlformats.org/officeDocument/2006/relationships" xmlns:m="http://schemas.openxmlformats.org/officeDocument/2006/math" xmlns:v="urn:schemas-microsoft-com:vml" xmlns:wp14="http://schemas.microsoft.com/office/word/2010/wordprocessingDrawing" xmlns:wp="http://schemas.openxmlformats.org/drawingml/2006/wordprocessingDrawing" xmlns:w10="urn:schemas-microsoft-com:office:word" xmlns:w="http://schemas.openxmlformats.org/wordprocessingml/2006/main" xmlns:w14="http://schemas.microsoft.com/office/word/2010/wordml" xmlns:w15="http://schemas.microsoft.com/office/word/2012/wordml" xmlns:wpg="http://schemas.microsoft.com/office/word/2010/wordprocessingGroup" xmlns:wpi="http://schemas.microsoft.com/office/word/2010/wordprocessingInk" xmlns:wne="http://schemas.microsoft.com/office/word/2006/wordml" xmlns:wps="http://schemas.microsoft.com/office/word/2010/wordprocessingShape" mc:Ignorable="w14 w15 wp14">
-  <w:abstractNum w:abstractNumId="0" w15:restartNumberingAfterBreak="0">
+<w:numbering xmlns:wpc="http://schemas.microsoft.com/office/word/2010/wordprocessingCanvas" xmlns:mo="http://schemas.microsoft.com/office/mac/office/2008/main" xmlns:mc="http://schemas.openxmlformats.org/markup-compatibility/2006" xmlns:mv="urn:schemas-microsoft-com:mac:vml" xmlns:o="urn:schemas-microsoft-com:office:office" xmlns:r="http://schemas.openxmlformats.org/officeDocument/2006/relationships" xmlns:m="http://schemas.openxmlformats.org/officeDocument/2006/math" xmlns:v="urn:schemas-microsoft-com:vml" xmlns:wp14="http://schemas.microsoft.com/office/word/2010/wordprocessingDrawing" xmlns:wp="http://schemas.openxmlformats.org/drawingml/2006/wordprocessingDrawing" xmlns:w10="urn:schemas-microsoft-com:office:word" xmlns:w="http://schemas.openxmlformats.org/wordprocessingml/2006/main" xmlns:w14="http://schemas.microsoft.com/office/word/2010/wordml" xmlns:w15="http://schemas.microsoft.com/office/word/2012/wordml" xmlns:wpg="http://schemas.microsoft.com/office/word/2010/wordprocessingGroup" xmlns:wpi="http://schemas.microsoft.com/office/word/2010/wordprocessingInk" xmlns:wne="http://schemas.microsoft.com/office/word/2006/wordml" xmlns:wps="http://schemas.microsoft.com/office/word/2010/wordprocessingShape" mc:Ignorable="w14 w15 wp14">
+  <w:abstractNum w:abstractNumId="0">
     <w:nsid w:val="2B127A15"/>
     <w:multiLevelType w:val="hybridMultilevel"/>
     <w:tmpl w:val="8C4CB5B6"/>
@@ -1735,7 +2039,7 @@
       </w:rPr>
     </w:lvl>
   </w:abstractNum>
-  <w:abstractNum w:abstractNumId="1" w15:restartNumberingAfterBreak="0">
+  <w:abstractNum w:abstractNumId="1">
     <w:nsid w:val="2B80155C"/>
     <w:multiLevelType w:val="hybridMultilevel"/>
     <w:tmpl w:val="4058D22A"/>
@@ -1847,7 +2151,7 @@
       </w:rPr>
     </w:lvl>
   </w:abstractNum>
-  <w:abstractNum w:abstractNumId="2" w15:restartNumberingAfterBreak="0">
+  <w:abstractNum w:abstractNumId="2">
     <w:nsid w:val="44703901"/>
     <w:multiLevelType w:val="hybridMultilevel"/>
     <w:tmpl w:val="CFBE54B0"/>
@@ -1959,7 +2263,233 @@
       </w:rPr>
     </w:lvl>
   </w:abstractNum>
-  <w:abstractNum w:abstractNumId="3" w15:restartNumberingAfterBreak="0">
+  <w:abstractNum w:abstractNumId="3">
+    <w:nsid w:val="56176D30"/>
+    <w:multiLevelType w:val="hybridMultilevel"/>
+    <w:tmpl w:val="591E60E6"/>
+    <w:lvl w:ilvl="0" w:tplc="DE8EA00E">
+      <w:numFmt w:val="bullet"/>
+      <w:lvlText w:val="-"/>
+      <w:lvlJc w:val="left"/>
+      <w:pPr>
+        <w:ind w:left="720" w:hanging="360"/>
+      </w:pPr>
+      <w:rPr>
+        <w:rFonts w:ascii="Helvetica" w:eastAsia="Times New Roman" w:hAnsi="Helvetica" w:cs="Helvetica" w:hint="default"/>
+        <w:b/>
+      </w:rPr>
+    </w:lvl>
+    <w:lvl w:ilvl="1" w:tplc="04090003" w:tentative="1">
+      <w:start w:val="1"/>
+      <w:numFmt w:val="bullet"/>
+      <w:lvlText w:val="o"/>
+      <w:lvlJc w:val="left"/>
+      <w:pPr>
+        <w:ind w:left="1440" w:hanging="360"/>
+      </w:pPr>
+      <w:rPr>
+        <w:rFonts w:ascii="Courier New" w:hAnsi="Courier New" w:cs="Courier New" w:hint="default"/>
+      </w:rPr>
+    </w:lvl>
+    <w:lvl w:ilvl="2" w:tplc="04090005" w:tentative="1">
+      <w:start w:val="1"/>
+      <w:numFmt w:val="bullet"/>
+      <w:lvlText w:val=""/>
+      <w:lvlJc w:val="left"/>
+      <w:pPr>
+        <w:ind w:left="2160" w:hanging="360"/>
+      </w:pPr>
+      <w:rPr>
+        <w:rFonts w:ascii="Wingdings" w:hAnsi="Wingdings" w:hint="default"/>
+      </w:rPr>
+    </w:lvl>
+    <w:lvl w:ilvl="3" w:tplc="04090001" w:tentative="1">
+      <w:start w:val="1"/>
+      <w:numFmt w:val="bullet"/>
+      <w:lvlText w:val=""/>
+      <w:lvlJc w:val="left"/>
+      <w:pPr>
+        <w:ind w:left="2880" w:hanging="360"/>
+      </w:pPr>
+      <w:rPr>
+        <w:rFonts w:ascii="Symbol" w:hAnsi="Symbol" w:hint="default"/>
+      </w:rPr>
+    </w:lvl>
+    <w:lvl w:ilvl="4" w:tplc="04090003" w:tentative="1">
+      <w:start w:val="1"/>
+      <w:numFmt w:val="bullet"/>
+      <w:lvlText w:val="o"/>
+      <w:lvlJc w:val="left"/>
+      <w:pPr>
+        <w:ind w:left="3600" w:hanging="360"/>
+      </w:pPr>
+      <w:rPr>
+        <w:rFonts w:ascii="Courier New" w:hAnsi="Courier New" w:cs="Courier New" w:hint="default"/>
+      </w:rPr>
+    </w:lvl>
+    <w:lvl w:ilvl="5" w:tplc="04090005" w:tentative="1">
+      <w:start w:val="1"/>
+      <w:numFmt w:val="bullet"/>
+      <w:lvlText w:val=""/>
+      <w:lvlJc w:val="left"/>
+      <w:pPr>
+        <w:ind w:left="4320" w:hanging="360"/>
+      </w:pPr>
+      <w:rPr>
+        <w:rFonts w:ascii="Wingdings" w:hAnsi="Wingdings" w:hint="default"/>
+      </w:rPr>
+    </w:lvl>
+    <w:lvl w:ilvl="6" w:tplc="04090001" w:tentative="1">
+      <w:start w:val="1"/>
+      <w:numFmt w:val="bullet"/>
+      <w:lvlText w:val=""/>
+      <w:lvlJc w:val="left"/>
+      <w:pPr>
+        <w:ind w:left="5040" w:hanging="360"/>
+      </w:pPr>
+      <w:rPr>
+        <w:rFonts w:ascii="Symbol" w:hAnsi="Symbol" w:hint="default"/>
+      </w:rPr>
+    </w:lvl>
+    <w:lvl w:ilvl="7" w:tplc="04090003" w:tentative="1">
+      <w:start w:val="1"/>
+      <w:numFmt w:val="bullet"/>
+      <w:lvlText w:val="o"/>
+      <w:lvlJc w:val="left"/>
+      <w:pPr>
+        <w:ind w:left="5760" w:hanging="360"/>
+      </w:pPr>
+      <w:rPr>
+        <w:rFonts w:ascii="Courier New" w:hAnsi="Courier New" w:cs="Courier New" w:hint="default"/>
+      </w:rPr>
+    </w:lvl>
+    <w:lvl w:ilvl="8" w:tplc="04090005" w:tentative="1">
+      <w:start w:val="1"/>
+      <w:numFmt w:val="bullet"/>
+      <w:lvlText w:val=""/>
+      <w:lvlJc w:val="left"/>
+      <w:pPr>
+        <w:ind w:left="6480" w:hanging="360"/>
+      </w:pPr>
+      <w:rPr>
+        <w:rFonts w:ascii="Wingdings" w:hAnsi="Wingdings" w:hint="default"/>
+      </w:rPr>
+    </w:lvl>
+  </w:abstractNum>
+  <w:abstractNum w:abstractNumId="4">
+    <w:nsid w:val="5EC86E96"/>
+    <w:multiLevelType w:val="hybridMultilevel"/>
+    <w:tmpl w:val="E23EF342"/>
+    <w:lvl w:ilvl="0" w:tplc="DE8EA00E">
+      <w:numFmt w:val="bullet"/>
+      <w:lvlText w:val="-"/>
+      <w:lvlJc w:val="left"/>
+      <w:pPr>
+        <w:ind w:left="720" w:hanging="360"/>
+      </w:pPr>
+      <w:rPr>
+        <w:rFonts w:ascii="Helvetica" w:eastAsia="Times New Roman" w:hAnsi="Helvetica" w:cs="Helvetica" w:hint="default"/>
+        <w:b/>
+      </w:rPr>
+    </w:lvl>
+    <w:lvl w:ilvl="1" w:tplc="04090003" w:tentative="1">
+      <w:start w:val="1"/>
+      <w:numFmt w:val="bullet"/>
+      <w:lvlText w:val="o"/>
+      <w:lvlJc w:val="left"/>
+      <w:pPr>
+        <w:ind w:left="1440" w:hanging="360"/>
+      </w:pPr>
+      <w:rPr>
+        <w:rFonts w:ascii="Courier New" w:hAnsi="Courier New" w:cs="Courier New" w:hint="default"/>
+      </w:rPr>
+    </w:lvl>
+    <w:lvl w:ilvl="2" w:tplc="04090005" w:tentative="1">
+      <w:start w:val="1"/>
+      <w:numFmt w:val="bullet"/>
+      <w:lvlText w:val=""/>
+      <w:lvlJc w:val="left"/>
+      <w:pPr>
+        <w:ind w:left="2160" w:hanging="360"/>
+      </w:pPr>
+      <w:rPr>
+        <w:rFonts w:ascii="Wingdings" w:hAnsi="Wingdings" w:hint="default"/>
+      </w:rPr>
+    </w:lvl>
+    <w:lvl w:ilvl="3" w:tplc="04090001" w:tentative="1">
+      <w:start w:val="1"/>
+      <w:numFmt w:val="bullet"/>
+      <w:lvlText w:val=""/>
+      <w:lvlJc w:val="left"/>
+      <w:pPr>
+        <w:ind w:left="2880" w:hanging="360"/>
+      </w:pPr>
+      <w:rPr>
+        <w:rFonts w:ascii="Symbol" w:hAnsi="Symbol" w:hint="default"/>
+      </w:rPr>
+    </w:lvl>
+    <w:lvl w:ilvl="4" w:tplc="04090003" w:tentative="1">
+      <w:start w:val="1"/>
+      <w:numFmt w:val="bullet"/>
+      <w:lvlText w:val="o"/>
+      <w:lvlJc w:val="left"/>
+      <w:pPr>
+        <w:ind w:left="3600" w:hanging="360"/>
+      </w:pPr>
+      <w:rPr>
+        <w:rFonts w:ascii="Courier New" w:hAnsi="Courier New" w:cs="Courier New" w:hint="default"/>
+      </w:rPr>
+    </w:lvl>
+    <w:lvl w:ilvl="5" w:tplc="04090005" w:tentative="1">
+      <w:start w:val="1"/>
+      <w:numFmt w:val="bullet"/>
+      <w:lvlText w:val=""/>
+      <w:lvlJc w:val="left"/>
+      <w:pPr>
+        <w:ind w:left="4320" w:hanging="360"/>
+      </w:pPr>
+      <w:rPr>
+        <w:rFonts w:ascii="Wingdings" w:hAnsi="Wingdings" w:hint="default"/>
+      </w:rPr>
+    </w:lvl>
+    <w:lvl w:ilvl="6" w:tplc="04090001" w:tentative="1">
+      <w:start w:val="1"/>
+      <w:numFmt w:val="bullet"/>
+      <w:lvlText w:val=""/>
+      <w:lvlJc w:val="left"/>
+      <w:pPr>
+        <w:ind w:left="5040" w:hanging="360"/>
+      </w:pPr>
+      <w:rPr>
+        <w:rFonts w:ascii="Symbol" w:hAnsi="Symbol" w:hint="default"/>
+      </w:rPr>
+    </w:lvl>
+    <w:lvl w:ilvl="7" w:tplc="04090003" w:tentative="1">
+      <w:start w:val="1"/>
+      <w:numFmt w:val="bullet"/>
+      <w:lvlText w:val="o"/>
+      <w:lvlJc w:val="left"/>
+      <w:pPr>
+        <w:ind w:left="5760" w:hanging="360"/>
+      </w:pPr>
+      <w:rPr>
+        <w:rFonts w:ascii="Courier New" w:hAnsi="Courier New" w:cs="Courier New" w:hint="default"/>
+      </w:rPr>
+    </w:lvl>
+    <w:lvl w:ilvl="8" w:tplc="04090005" w:tentative="1">
+      <w:start w:val="1"/>
+      <w:numFmt w:val="bullet"/>
+      <w:lvlText w:val=""/>
+      <w:lvlJc w:val="left"/>
+      <w:pPr>
+        <w:ind w:left="6480" w:hanging="360"/>
+      </w:pPr>
+      <w:rPr>
+        <w:rFonts w:ascii="Wingdings" w:hAnsi="Wingdings" w:hint="default"/>
+      </w:rPr>
+    </w:lvl>
+  </w:abstractNum>
+  <w:abstractNum w:abstractNumId="5">
     <w:nsid w:val="65BF2BDF"/>
     <w:multiLevelType w:val="hybridMultilevel"/>
     <w:tmpl w:val="730AD0F6"/>
@@ -2072,7 +2602,7 @@
     </w:lvl>
   </w:abstractNum>
   <w:num w:numId="1">
-    <w:abstractNumId w:val="3"/>
+    <w:abstractNumId w:val="5"/>
   </w:num>
   <w:num w:numId="2">
     <w:abstractNumId w:val="0"/>
@@ -2083,6 +2613,12 @@
   <w:num w:numId="4">
     <w:abstractNumId w:val="1"/>
   </w:num>
+  <w:num w:numId="5">
+    <w:abstractNumId w:val="4"/>
+  </w:num>
+  <w:num w:numId="6">
+    <w:abstractNumId w:val="3"/>
+  </w:num>
 </w:numbering>
 </file>
 
@@ -2103,7 +2639,7 @@
       </w:pPr>
     </w:pPrDefault>
   </w:docDefaults>
-  <w:latentStyles w:defLockedState="0" w:defUIPriority="99" w:defSemiHidden="0" w:defUnhideWhenUsed="0" w:defQFormat="0" w:count="371">
+  <w:latentStyles w:defLockedState="0" w:defUIPriority="99" w:defSemiHidden="0" w:defUnhideWhenUsed="0" w:defQFormat="0" w:count="382">
     <w:lsdException w:name="Normal" w:uiPriority="0" w:qFormat="1"/>
     <w:lsdException w:name="heading 1" w:uiPriority="9" w:qFormat="1"/>
     <w:lsdException w:name="heading 2" w:semiHidden="1" w:uiPriority="9" w:unhideWhenUsed="1" w:qFormat="1"/>
@@ -2209,7 +2745,6 @@
     <w:lsdException w:name="HTML Sample" w:semiHidden="1" w:unhideWhenUsed="1"/>
     <w:lsdException w:name="HTML Typewriter" w:semiHidden="1" w:unhideWhenUsed="1"/>
     <w:lsdException w:name="HTML Variable" w:semiHidden="1" w:unhideWhenUsed="1"/>
-    <w:lsdException w:name="Normal Table" w:semiHidden="1" w:unhideWhenUsed="1"/>
     <w:lsdException w:name="annotation subject" w:semiHidden="1" w:unhideWhenUsed="1"/>
     <w:lsdException w:name="No List" w:semiHidden="1" w:unhideWhenUsed="1"/>
     <w:lsdException w:name="Outline List 1" w:semiHidden="1" w:unhideWhenUsed="1"/>
@@ -2255,11 +2790,9 @@
     <w:lsdException w:name="Table Subtle 1" w:semiHidden="1" w:unhideWhenUsed="1"/>
     <w:lsdException w:name="Table Subtle 2" w:semiHidden="1" w:unhideWhenUsed="1"/>
     <w:lsdException w:name="Table Web 1" w:semiHidden="1" w:unhideWhenUsed="1"/>
-    <w:lsdException w:name="Table Web 2" w:semiHidden="1" w:unhideWhenUsed="1"/>
     <w:lsdException w:name="Table Web 3" w:semiHidden="1" w:unhideWhenUsed="1"/>
     <w:lsdException w:name="Balloon Text" w:semiHidden="1" w:unhideWhenUsed="1"/>
     <w:lsdException w:name="Table Grid" w:uiPriority="59"/>
-    <w:lsdException w:name="Table Theme" w:semiHidden="1" w:unhideWhenUsed="1"/>
     <w:lsdException w:name="Placeholder Text" w:semiHidden="1"/>
     <w:lsdException w:name="No Spacing" w:uiPriority="1" w:qFormat="1"/>
     <w:lsdException w:name="Light Shading" w:uiPriority="60"/>
@@ -2475,15 +3008,17 @@
     <w:lsdException w:name="List Table 5 Dark Accent 6" w:uiPriority="50"/>
     <w:lsdException w:name="List Table 6 Colorful Accent 6" w:uiPriority="51"/>
     <w:lsdException w:name="List Table 7 Colorful Accent 6" w:uiPriority="52"/>
+    <w:lsdException w:name="Mention" w:semiHidden="1" w:unhideWhenUsed="1"/>
+    <w:lsdException w:name="Smart Hyperlink" w:semiHidden="1" w:unhideWhenUsed="1"/>
   </w:latentStyles>
-  <w:style w:type="paragraph" w:default="1" w:styleId="Standard">
+  <w:style w:type="paragraph" w:default="1" w:styleId="Normal">
     <w:name w:val="Normal"/>
     <w:qFormat/>
   </w:style>
-  <w:style w:type="paragraph" w:styleId="berschrift1">
+  <w:style w:type="paragraph" w:styleId="Heading1">
     <w:name w:val="heading 1"/>
-    <w:basedOn w:val="Standard"/>
-    <w:link w:val="berschrift1Zchn"/>
+    <w:basedOn w:val="Normal"/>
+    <w:link w:val="Heading1Char"/>
     <w:uiPriority w:val="9"/>
     <w:qFormat/>
     <w:rsid w:val="002D1091"/>
@@ -2500,11 +3035,11 @@
       <w:szCs w:val="48"/>
     </w:rPr>
   </w:style>
-  <w:style w:type="paragraph" w:styleId="berschrift3">
+  <w:style w:type="paragraph" w:styleId="Heading3">
     <w:name w:val="heading 3"/>
-    <w:basedOn w:val="Standard"/>
-    <w:next w:val="Standard"/>
-    <w:link w:val="berschrift3Zchn"/>
+    <w:basedOn w:val="Normal"/>
+    <w:next w:val="Normal"/>
+    <w:link w:val="Heading3Char"/>
     <w:uiPriority w:val="9"/>
     <w:semiHidden/>
     <w:unhideWhenUsed/>
@@ -2523,13 +3058,13 @@
       <w:color w:val="4F81BD" w:themeColor="accent1"/>
     </w:rPr>
   </w:style>
-  <w:style w:type="character" w:default="1" w:styleId="Absatz-Standardschriftart">
+  <w:style w:type="character" w:default="1" w:styleId="DefaultParagraphFont">
     <w:name w:val="Default Paragraph Font"/>
     <w:uiPriority w:val="1"/>
     <w:semiHidden/>
     <w:unhideWhenUsed/>
   </w:style>
-  <w:style w:type="table" w:default="1" w:styleId="NormaleTabelle">
+  <w:style w:type="table" w:default="1" w:styleId="TableNormal">
     <w:name w:val="Normal Table"/>
     <w:uiPriority w:val="99"/>
     <w:semiHidden/>
@@ -2544,16 +3079,16 @@
       </w:tblCellMar>
     </w:tblPr>
   </w:style>
-  <w:style w:type="numbering" w:default="1" w:styleId="KeineListe">
+  <w:style w:type="numbering" w:default="1" w:styleId="NoList">
     <w:name w:val="No List"/>
     <w:uiPriority w:val="99"/>
     <w:semiHidden/>
     <w:unhideWhenUsed/>
   </w:style>
-  <w:style w:type="character" w:customStyle="1" w:styleId="berschrift1Zchn">
-    <w:name w:val="Überschrift 1 Zchn"/>
-    <w:basedOn w:val="Absatz-Standardschriftart"/>
-    <w:link w:val="berschrift1"/>
+  <w:style w:type="character" w:customStyle="1" w:styleId="Heading1Char">
+    <w:name w:val="Heading 1 Char"/>
+    <w:basedOn w:val="DefaultParagraphFont"/>
+    <w:link w:val="Heading1"/>
     <w:uiPriority w:val="9"/>
     <w:rsid w:val="002D1091"/>
     <w:rPr>
@@ -2567,7 +3102,7 @@
   </w:style>
   <w:style w:type="character" w:styleId="Hyperlink">
     <w:name w:val="Hyperlink"/>
-    <w:basedOn w:val="Absatz-Standardschriftart"/>
+    <w:basedOn w:val="DefaultParagraphFont"/>
     <w:uiPriority w:val="99"/>
     <w:unhideWhenUsed/>
     <w:rsid w:val="002D1091"/>
@@ -2576,9 +3111,9 @@
       <w:u w:val="single"/>
     </w:rPr>
   </w:style>
-  <w:style w:type="paragraph" w:styleId="StandardWeb">
+  <w:style w:type="paragraph" w:styleId="NormalWeb">
     <w:name w:val="Normal (Web)"/>
-    <w:basedOn w:val="Standard"/>
+    <w:basedOn w:val="Normal"/>
     <w:uiPriority w:val="99"/>
     <w:unhideWhenUsed/>
     <w:rsid w:val="002D1091"/>
@@ -2593,13 +3128,13 @@
   </w:style>
   <w:style w:type="character" w:customStyle="1" w:styleId="apple-converted-space">
     <w:name w:val="apple-converted-space"/>
-    <w:basedOn w:val="Absatz-Standardschriftart"/>
+    <w:basedOn w:val="DefaultParagraphFont"/>
     <w:rsid w:val="002D1091"/>
   </w:style>
-  <w:style w:type="character" w:customStyle="1" w:styleId="berschrift3Zchn">
-    <w:name w:val="Überschrift 3 Zchn"/>
-    <w:basedOn w:val="Absatz-Standardschriftart"/>
-    <w:link w:val="berschrift3"/>
+  <w:style w:type="character" w:customStyle="1" w:styleId="Heading3Char">
+    <w:name w:val="Heading 3 Char"/>
+    <w:basedOn w:val="DefaultParagraphFont"/>
+    <w:link w:val="Heading3"/>
     <w:uiPriority w:val="9"/>
     <w:semiHidden/>
     <w:rsid w:val="00A5355C"/>
@@ -2610,10 +3145,10 @@
       <w:color w:val="4F81BD" w:themeColor="accent1"/>
     </w:rPr>
   </w:style>
-  <w:style w:type="paragraph" w:styleId="Sprechblasentext">
+  <w:style w:type="paragraph" w:styleId="BalloonText">
     <w:name w:val="Balloon Text"/>
-    <w:basedOn w:val="Standard"/>
-    <w:link w:val="SprechblasentextZchn"/>
+    <w:basedOn w:val="Normal"/>
+    <w:link w:val="BalloonTextChar"/>
     <w:uiPriority w:val="99"/>
     <w:semiHidden/>
     <w:unhideWhenUsed/>
@@ -2627,10 +3162,10 @@
       <w:szCs w:val="16"/>
     </w:rPr>
   </w:style>
-  <w:style w:type="character" w:customStyle="1" w:styleId="SprechblasentextZchn">
-    <w:name w:val="Sprechblasentext Zchn"/>
-    <w:basedOn w:val="Absatz-Standardschriftart"/>
-    <w:link w:val="Sprechblasentext"/>
+  <w:style w:type="character" w:customStyle="1" w:styleId="BalloonTextChar">
+    <w:name w:val="Balloon Text Char"/>
+    <w:basedOn w:val="DefaultParagraphFont"/>
+    <w:link w:val="BalloonText"/>
     <w:uiPriority w:val="99"/>
     <w:semiHidden/>
     <w:rsid w:val="00A30F37"/>
@@ -2640,9 +3175,9 @@
       <w:szCs w:val="16"/>
     </w:rPr>
   </w:style>
-  <w:style w:type="character" w:styleId="BesuchterHyperlink">
+  <w:style w:type="character" w:styleId="FollowedHyperlink">
     <w:name w:val="FollowedHyperlink"/>
-    <w:basedOn w:val="Absatz-Standardschriftart"/>
+    <w:basedOn w:val="DefaultParagraphFont"/>
     <w:uiPriority w:val="99"/>
     <w:semiHidden/>
     <w:unhideWhenUsed/>
@@ -2652,9 +3187,9 @@
       <w:u w:val="single"/>
     </w:rPr>
   </w:style>
-  <w:style w:type="paragraph" w:styleId="Listenabsatz">
+  <w:style w:type="paragraph" w:styleId="ListParagraph">
     <w:name w:val="List Paragraph"/>
-    <w:basedOn w:val="Standard"/>
+    <w:basedOn w:val="Normal"/>
     <w:uiPriority w:val="34"/>
     <w:qFormat/>
     <w:rsid w:val="002D5A0A"/>
@@ -2956,7 +3491,7 @@
 </file>
 
 <file path=customXml/itemProps1.xml><?xml version="1.0" encoding="utf-8"?>
-<ds:datastoreItem xmlns:ds="http://schemas.openxmlformats.org/officeDocument/2006/customXml" ds:itemID="{1F8686AA-47D8-4CF5-874E-93D2285EBE7F}">
+<ds:datastoreItem xmlns:ds="http://schemas.openxmlformats.org/officeDocument/2006/customXml" ds:itemID="{AE647CC9-9197-3641-9723-91E4E815CD8D}">
   <ds:schemaRefs>
     <ds:schemaRef ds:uri="http://schemas.openxmlformats.org/officeDocument/2006/bibliography"/>
   </ds:schemaRefs>

</xml_diff>